<commit_message>
Print on console current playing notes
</commit_message>
<xml_diff>
--- a/resources/docs/Specificare cerinte.docx
+++ b/resources/docs/Specificare cerinte.docx
@@ -99,15 +99,17 @@
         <w:jc w:val="both"/>
         <w:rPr>
           <w:rFonts w:ascii="Helvetica" w:hAnsi="Helvetica" w:cs="Helvetica"/>
-          <w:noProof/>
-          <w:sz w:val="24"/>
-          <w:szCs w:val="24"/>
-          <w:lang w:val="ro-RO"/>
-        </w:rPr>
-      </w:pPr>
-      <w:r>
-        <w:rPr>
-          <w:rFonts w:ascii="Helvetica" w:hAnsi="Helvetica" w:cs="Helvetica"/>
+          <w:strike/>
+          <w:noProof/>
+          <w:sz w:val="24"/>
+          <w:szCs w:val="24"/>
+          <w:lang w:val="ro-RO"/>
+        </w:rPr>
+      </w:pPr>
+      <w:r>
+        <w:rPr>
+          <w:rFonts w:ascii="Helvetica" w:hAnsi="Helvetica" w:cs="Helvetica"/>
+          <w:strike/>
           <w:noProof/>
           <w:sz w:val="24"/>
           <w:szCs w:val="24"/>
@@ -214,15 +216,17 @@
         <w:jc w:val="both"/>
         <w:rPr>
           <w:rFonts w:ascii="Helvetica" w:hAnsi="Helvetica" w:cs="Helvetica"/>
-          <w:noProof/>
-          <w:sz w:val="24"/>
-          <w:szCs w:val="24"/>
-          <w:lang w:val="ro-RO"/>
-        </w:rPr>
-      </w:pPr>
-      <w:r>
-        <w:rPr>
-          <w:rFonts w:ascii="Helvetica" w:hAnsi="Helvetica" w:cs="Helvetica"/>
+          <w:strike/>
+          <w:noProof/>
+          <w:sz w:val="24"/>
+          <w:szCs w:val="24"/>
+          <w:lang w:val="ro-RO"/>
+        </w:rPr>
+      </w:pPr>
+      <w:r>
+        <w:rPr>
+          <w:rFonts w:ascii="Helvetica" w:hAnsi="Helvetica" w:cs="Helvetica"/>
+          <w:strike/>
           <w:noProof/>
           <w:sz w:val="24"/>
           <w:szCs w:val="24"/>
@@ -242,15 +246,17 @@
         <w:jc w:val="both"/>
         <w:rPr>
           <w:rFonts w:ascii="Helvetica" w:hAnsi="Helvetica" w:cs="Helvetica"/>
-          <w:noProof/>
-          <w:sz w:val="24"/>
-          <w:szCs w:val="24"/>
-          <w:lang w:val="ro-RO"/>
-        </w:rPr>
-      </w:pPr>
-      <w:r>
-        <w:rPr>
-          <w:rFonts w:ascii="Helvetica" w:hAnsi="Helvetica" w:cs="Helvetica"/>
+          <w:strike/>
+          <w:noProof/>
+          <w:sz w:val="24"/>
+          <w:szCs w:val="24"/>
+          <w:lang w:val="ro-RO"/>
+        </w:rPr>
+      </w:pPr>
+      <w:r>
+        <w:rPr>
+          <w:rFonts w:ascii="Helvetica" w:hAnsi="Helvetica" w:cs="Helvetica"/>
+          <w:strike/>
           <w:noProof/>
           <w:sz w:val="24"/>
           <w:szCs w:val="24"/>
@@ -270,15 +276,17 @@
         <w:jc w:val="both"/>
         <w:rPr>
           <w:rFonts w:ascii="Helvetica" w:hAnsi="Helvetica" w:cs="Helvetica"/>
-          <w:noProof/>
-          <w:sz w:val="24"/>
-          <w:szCs w:val="24"/>
-          <w:lang w:val="ro-RO"/>
-        </w:rPr>
-      </w:pPr>
-      <w:r>
-        <w:rPr>
-          <w:rFonts w:ascii="Helvetica" w:hAnsi="Helvetica" w:cs="Helvetica"/>
+          <w:strike/>
+          <w:noProof/>
+          <w:sz w:val="24"/>
+          <w:szCs w:val="24"/>
+          <w:lang w:val="ro-RO"/>
+        </w:rPr>
+      </w:pPr>
+      <w:r>
+        <w:rPr>
+          <w:rFonts w:ascii="Helvetica" w:hAnsi="Helvetica" w:cs="Helvetica"/>
+          <w:strike/>
           <w:noProof/>
           <w:sz w:val="24"/>
           <w:szCs w:val="24"/>
@@ -668,15 +676,17 @@
         <w:jc w:val="both"/>
         <w:rPr>
           <w:rFonts w:ascii="Helvetica" w:hAnsi="Helvetica" w:cs="Helvetica"/>
-          <w:noProof/>
-          <w:sz w:val="24"/>
-          <w:szCs w:val="24"/>
-          <w:lang w:val="ro-RO"/>
-        </w:rPr>
-      </w:pPr>
-      <w:r>
-        <w:rPr>
-          <w:rFonts w:ascii="Helvetica" w:hAnsi="Helvetica" w:cs="Helvetica"/>
+          <w:strike/>
+          <w:noProof/>
+          <w:sz w:val="24"/>
+          <w:szCs w:val="24"/>
+          <w:lang w:val="ro-RO"/>
+        </w:rPr>
+      </w:pPr>
+      <w:r>
+        <w:rPr>
+          <w:rFonts w:ascii="Helvetica" w:hAnsi="Helvetica" w:cs="Helvetica"/>
+          <w:strike/>
           <w:noProof/>
           <w:sz w:val="24"/>
           <w:szCs w:val="24"/>
@@ -696,15 +706,17 @@
         <w:jc w:val="both"/>
         <w:rPr>
           <w:rFonts w:ascii="Helvetica" w:hAnsi="Helvetica" w:cs="Helvetica"/>
-          <w:noProof/>
-          <w:sz w:val="24"/>
-          <w:szCs w:val="24"/>
-          <w:lang w:val="ro-RO"/>
-        </w:rPr>
-      </w:pPr>
-      <w:r>
-        <w:rPr>
-          <w:rFonts w:ascii="Helvetica" w:hAnsi="Helvetica" w:cs="Helvetica"/>
+          <w:strike/>
+          <w:noProof/>
+          <w:sz w:val="24"/>
+          <w:szCs w:val="24"/>
+          <w:lang w:val="ro-RO"/>
+        </w:rPr>
+      </w:pPr>
+      <w:r>
+        <w:rPr>
+          <w:rFonts w:ascii="Helvetica" w:hAnsi="Helvetica" w:cs="Helvetica"/>
+          <w:strike/>
           <w:noProof/>
           <w:sz w:val="24"/>
           <w:szCs w:val="24"/>

</xml_diff>

<commit_message>
Change shape of the notes
</commit_message>
<xml_diff>
--- a/resources/docs/Specificare cerinte.docx
+++ b/resources/docs/Specificare cerinte.docx
@@ -188,15 +188,17 @@
         <w:jc w:val="both"/>
         <w:rPr>
           <w:rFonts w:ascii="Helvetica" w:hAnsi="Helvetica" w:cs="Helvetica"/>
-          <w:noProof/>
-          <w:sz w:val="24"/>
-          <w:szCs w:val="24"/>
-          <w:lang w:val="ro-RO"/>
-        </w:rPr>
-      </w:pPr>
-      <w:r>
-        <w:rPr>
-          <w:rFonts w:ascii="Helvetica" w:hAnsi="Helvetica" w:cs="Helvetica"/>
+          <w:strike/>
+          <w:noProof/>
+          <w:sz w:val="24"/>
+          <w:szCs w:val="24"/>
+          <w:lang w:val="ro-RO"/>
+        </w:rPr>
+      </w:pPr>
+      <w:r>
+        <w:rPr>
+          <w:rFonts w:ascii="Helvetica" w:hAnsi="Helvetica" w:cs="Helvetica"/>
+          <w:strike/>
           <w:noProof/>
           <w:sz w:val="24"/>
           <w:szCs w:val="24"/>

</xml_diff>

<commit_message>
Fix minor menu bugs
</commit_message>
<xml_diff>
--- a/resources/docs/Specificare cerinte.docx
+++ b/resources/docs/Specificare cerinte.docx
@@ -652,15 +652,17 @@
         <w:jc w:val="both"/>
         <w:rPr>
           <w:rFonts w:ascii="Helvetica" w:hAnsi="Helvetica" w:cs="Helvetica"/>
-          <w:noProof/>
-          <w:sz w:val="24"/>
-          <w:szCs w:val="24"/>
-          <w:lang w:val="ro-RO"/>
-        </w:rPr>
-      </w:pPr>
-      <w:r>
-        <w:rPr>
-          <w:rFonts w:ascii="Helvetica" w:hAnsi="Helvetica" w:cs="Helvetica"/>
+          <w:strike/>
+          <w:noProof/>
+          <w:sz w:val="24"/>
+          <w:szCs w:val="24"/>
+          <w:lang w:val="ro-RO"/>
+        </w:rPr>
+      </w:pPr>
+      <w:r>
+        <w:rPr>
+          <w:rFonts w:ascii="Helvetica" w:hAnsi="Helvetica" w:cs="Helvetica"/>
+          <w:strike/>
           <w:noProof/>
           <w:sz w:val="24"/>
           <w:szCs w:val="24"/>
@@ -740,15 +742,17 @@
         <w:jc w:val="both"/>
         <w:rPr>
           <w:rFonts w:ascii="Helvetica" w:hAnsi="Helvetica" w:cs="Helvetica"/>
-          <w:noProof/>
-          <w:sz w:val="24"/>
-          <w:szCs w:val="24"/>
-          <w:lang w:val="ro-RO"/>
-        </w:rPr>
-      </w:pPr>
-      <w:r>
-        <w:rPr>
-          <w:rFonts w:ascii="Helvetica" w:hAnsi="Helvetica" w:cs="Helvetica"/>
+          <w:strike/>
+          <w:noProof/>
+          <w:sz w:val="24"/>
+          <w:szCs w:val="24"/>
+          <w:lang w:val="ro-RO"/>
+        </w:rPr>
+      </w:pPr>
+      <w:r>
+        <w:rPr>
+          <w:rFonts w:ascii="Helvetica" w:hAnsi="Helvetica" w:cs="Helvetica"/>
+          <w:strike/>
           <w:noProof/>
           <w:sz w:val="24"/>
           <w:szCs w:val="24"/>

</xml_diff>